<commit_message>
Conclusion + Final Draft
</commit_message>
<xml_diff>
--- a/Sci Research + Literature - CA3 - Literature Review - Student Ciaran Finnegan d21124026 v1-7 230422.docx
+++ b/Sci Research + Literature - CA3 - Literature Review - Student Ciaran Finnegan d21124026 v1-7 230422.docx
@@ -1863,21 +1863,11 @@
       <w:r>
         <w:instrText xml:space="preserve"> compare </w:instrText>
       </w:r>
-      <w:r>
-        <w:fldChar w:fldCharType="begin"/>
-      </w:r>
-      <w:r>
-        <w:instrText xml:space="preserve"> DOCPROPERTY "EDouble_Sided"  </w:instrText>
-      </w:r>
-      <w:r>
-        <w:fldChar w:fldCharType="separate"/>
-      </w:r>
-      <w:r>
-        <w:instrText>N</w:instrText>
-      </w:r>
-      <w:r>
-        <w:fldChar w:fldCharType="end"/>
-      </w:r>
+      <w:fldSimple w:instr=" DOCPROPERTY &quot;EDouble_Sided&quot;  ">
+        <w:r>
+          <w:instrText>N</w:instrText>
+        </w:r>
+      </w:fldSimple>
       <w:r>
         <w:instrText xml:space="preserve">= "Y" </w:instrText>
       </w:r>
@@ -2171,13 +2161,7 @@
         <w:rPr>
           <w:sz w:val="24"/>
         </w:rPr>
-        <w:t>Sinanc, Demirezen, Sağıroğlu (2021)</w:t>
-      </w:r>
-      <w:r>
-        <w:rPr>
-          <w:sz w:val="24"/>
-        </w:rPr>
-        <w:t xml:space="preserve"> provide a modern, but very pertinent</w:t>
+        <w:t>Sinanc, Demirezen, Sağıroğlu (2021) provide a modern, but very pertinent</w:t>
       </w:r>
       <w:r>
         <w:rPr>
@@ -2539,7 +2523,19 @@
         <w:rPr>
           <w:sz w:val="24"/>
         </w:rPr>
-        <w:t xml:space="preserve">A similar conclusion is reached by </w:t>
+        <w:t xml:space="preserve">A similar conclusion is reached </w:t>
+      </w:r>
+      <w:r>
+        <w:rPr>
+          <w:sz w:val="24"/>
+        </w:rPr>
+        <w:t xml:space="preserve">in 2020 </w:t>
+      </w:r>
+      <w:r>
+        <w:rPr>
+          <w:sz w:val="24"/>
+        </w:rPr>
+        <w:t xml:space="preserve">by </w:t>
       </w:r>
       <w:r>
         <w:rPr>
@@ -2558,18 +2554,6 @@
           <w:sz w:val="24"/>
         </w:rPr>
         <w:t>Sadaoui</w:t>
-      </w:r>
-      <w:r>
-        <w:rPr>
-          <w:sz w:val="24"/>
-        </w:rPr>
-        <w:t>(2020</w:t>
-      </w:r>
-      <w:r>
-        <w:rPr>
-          <w:sz w:val="24"/>
-        </w:rPr>
-        <w:t>)</w:t>
       </w:r>
       <w:r>
         <w:rPr>
@@ -2602,7 +2586,88 @@
         <w:rPr>
           <w:sz w:val="24"/>
         </w:rPr>
-        <w:t>, although with more specific Incremental Neural Network techniques.</w:t>
+        <w:t xml:space="preserve"> and </w:t>
+      </w:r>
+      <w:r>
+        <w:rPr>
+          <w:sz w:val="24"/>
+        </w:rPr>
+        <w:t>Sinanc,</w:t>
+      </w:r>
+      <w:r>
+        <w:rPr>
+          <w:sz w:val="24"/>
+        </w:rPr>
+        <w:t xml:space="preserve"> </w:t>
+      </w:r>
+      <w:r>
+        <w:rPr>
+          <w:sz w:val="24"/>
+        </w:rPr>
+        <w:t xml:space="preserve">Demirezen, </w:t>
+      </w:r>
+      <w:r>
+        <w:rPr>
+          <w:sz w:val="24"/>
+        </w:rPr>
+        <w:t>and</w:t>
+      </w:r>
+      <w:r>
+        <w:rPr>
+          <w:sz w:val="24"/>
+        </w:rPr>
+        <w:t xml:space="preserve"> Sağıroğlu</w:t>
+      </w:r>
+      <w:r>
+        <w:rPr>
+          <w:b/>
+          <w:bCs/>
+          <w:sz w:val="24"/>
+          <w:vertAlign w:val="superscript"/>
+        </w:rPr>
+        <w:t>[2]</w:t>
+      </w:r>
+      <w:r>
+        <w:rPr>
+          <w:sz w:val="24"/>
+        </w:rPr>
+        <w:t>,</w:t>
+      </w:r>
+      <w:r>
+        <w:rPr>
+          <w:sz w:val="24"/>
+        </w:rPr>
+        <w:t xml:space="preserve"> </w:t>
+      </w:r>
+      <w:r>
+        <w:rPr>
+          <w:sz w:val="24"/>
+        </w:rPr>
+        <w:t xml:space="preserve"> although with more specific Incremental Neural Network </w:t>
+      </w:r>
+      <w:r>
+        <w:rPr>
+          <w:sz w:val="24"/>
+        </w:rPr>
+        <w:t xml:space="preserve">and FDIC </w:t>
+      </w:r>
+      <w:r>
+        <w:rPr>
+          <w:sz w:val="24"/>
+        </w:rPr>
+        <w:t>techniques</w:t>
+      </w:r>
+      <w:r>
+        <w:rPr>
+          <w:sz w:val="24"/>
+        </w:rPr>
+        <w:t xml:space="preserve"> respectively</w:t>
+      </w:r>
+      <w:r>
+        <w:rPr>
+          <w:sz w:val="24"/>
+        </w:rPr>
+        <w:t>.</w:t>
       </w:r>
       <w:r>
         <w:rPr>
@@ -3289,14 +3354,12 @@
         </w:rPr>
         <w:t xml:space="preserve"> In addition, </w:t>
       </w:r>
-      <w:proofErr w:type="gramStart"/>
       <w:r>
         <w:rPr>
           <w:sz w:val="24"/>
         </w:rPr>
         <w:t>Lima</w:t>
       </w:r>
-      <w:proofErr w:type="gramEnd"/>
       <w:r>
         <w:rPr>
           <w:sz w:val="24"/>
@@ -5578,16 +5641,8 @@
         <w:rPr>
           <w:sz w:val="24"/>
         </w:rPr>
-        <w:t xml:space="preserve">Bullet point commentary on </w:t>
-      </w:r>
-      <w:proofErr w:type="gramStart"/>
-      <w:r>
-        <w:rPr>
-          <w:sz w:val="24"/>
-        </w:rPr>
-        <w:t>table..</w:t>
-      </w:r>
-      <w:proofErr w:type="gramEnd"/>
+        <w:t>Bullet point commentary on table..</w:t>
+      </w:r>
     </w:p>
     <w:p>
       <w:pPr>
@@ -12293,7 +12348,59 @@
 </file>
 
 <file path=customXml/item1.xml><?xml version="1.0" encoding="utf-8"?>
-<b:Sources xmlns:b="http://schemas.openxmlformats.org/officeDocument/2006/bibliography" xmlns="http://schemas.openxmlformats.org/officeDocument/2006/bibliography" SelectedStyle="\APA.XSL" StyleName="APA"/>
+<p:properties xmlns:p="http://schemas.microsoft.com/office/2006/metadata/properties" xmlns:xsi="http://www.w3.org/2001/XMLSchema-instance" xmlns:pc="http://schemas.microsoft.com/office/infopath/2007/PartnerControls">
+  <documentManagement>
+    <TaxKeywordTaxHTField xmlns="5c1b9bb2-1639-4569-abf8-361ff49d18c0">
+      <Terms xmlns="http://schemas.microsoft.com/office/infopath/2007/PartnerControls">
+        <TermInfo xmlns="http://schemas.microsoft.com/office/infopath/2007/PartnerControls">
+          <TermName>Programming for Big Data CA</TermName>
+          <TermId>11111111-1111-1111-1111-111111111111</TermId>
+        </TermInfo>
+      </Terms>
+    </TaxKeywordTaxHTField>
+    <TaxCatchAll xmlns="5c1b9bb2-1639-4569-abf8-361ff49d18c0">
+      <Value>168</Value>
+      <Value>6</Value>
+      <Value>4</Value>
+      <Value>3</Value>
+      <Value>167</Value>
+      <Value>1</Value>
+    </TaxCatchAll>
+    <k375496e9e1d4cf7b8304db24b3b1dc5 xmlns="5c1b9bb2-1639-4569-abf8-361ff49d18c0">
+      <Terms xmlns="http://schemas.microsoft.com/office/infopath/2007/PartnerControls"/>
+    </k375496e9e1d4cf7b8304db24b3b1dc5>
+    <Doc.No. xmlns="5c1b9bb2-1639-4569-abf8-361ff49d18c0" xsi:nil="true"/>
+    <k0b2f826cebc49b399f646925834cd57 xmlns="5c1b9bb2-1639-4569-abf8-361ff49d18c0">
+      <Terms xmlns="http://schemas.microsoft.com/office/infopath/2007/PartnerControls">
+        <TermInfo xmlns="http://schemas.microsoft.com/office/infopath/2007/PartnerControls">
+          <TermName xmlns="http://schemas.microsoft.com/office/infopath/2007/PartnerControls">No</TermName>
+          <TermId xmlns="http://schemas.microsoft.com/office/infopath/2007/PartnerControls">db5cd7d0-819b-410f-962f-6615d83ad4b0</TermId>
+        </TermInfo>
+      </Terms>
+    </k0b2f826cebc49b399f646925834cd57>
+    <m6282953a1324c7dbf10c941a684715f xmlns="5c1b9bb2-1639-4569-abf8-361ff49d18c0">
+      <Terms xmlns="http://schemas.microsoft.com/office/infopath/2007/PartnerControls"/>
+    </m6282953a1324c7dbf10c941a684715f>
+    <RoutingRuleDescription xmlns="http://schemas.microsoft.com/sharepoint/v3" xsi:nil="true"/>
+    <Location xmlns="http://schemas.microsoft.com/sharepoint/v3/fields" xsi:nil="true"/>
+    <cccaafc1256d40b09cc783bfe22f5c32 xmlns="5c1b9bb2-1639-4569-abf8-361ff49d18c0">
+      <Terms xmlns="http://schemas.microsoft.com/office/infopath/2007/PartnerControls">
+        <TermInfo xmlns="http://schemas.microsoft.com/office/infopath/2007/PartnerControls">
+          <TermName xmlns="http://schemas.microsoft.com/office/infopath/2007/PartnerControls">None</TermName>
+          <TermId xmlns="http://schemas.microsoft.com/office/infopath/2007/PartnerControls">b44969fd-4446-4d2a-b999-3ffbb251ce01</TermId>
+        </TermInfo>
+      </Terms>
+    </cccaafc1256d40b09cc783bfe22f5c32>
+    <Issue xmlns="5c1b9bb2-1639-4569-abf8-361ff49d18c0" xsi:nil="true"/>
+    <_dlc_DocId xmlns="a186bcf1-0ea9-4f9d-97ce-5956c7a58864">2A4JNW5QJPRT-689367291-1191</_dlc_DocId>
+    <_dlc_DocIdUrl xmlns="a186bcf1-0ea9-4f9d-97ce-5956c7a58864">
+      <Url>https://connect/teamshare/IMandT/TeamPrivate/AIInfra/_layouts/DocIdRedir.aspx?ID=2A4JNW5QJPRT-689367291-1191</Url>
+      <Description>2A4JNW5QJPRT-689367291-1191</Description>
+    </_dlc_DocIdUrl>
+    <Document_x0020_Type xmlns="14314bf2-d8ea-460d-9f54-3c374d3d0bc0">Report</Document_x0020_Type>
+    <Project_x0020_Name xmlns="14314bf2-d8ea-460d-9f54-3c374d3d0bc0" xsi:nil="true"/>
+  </documentManagement>
+</p:properties>
 </file>
 
 <file path=customXml/item2.xml><?xml version="1.0" encoding="utf-8"?>
@@ -12302,16 +12409,105 @@
 </file>
 
 <file path=customXml/item3.xml><?xml version="1.0" encoding="utf-8"?>
-<?mso-contentType ?>
-<customXsn xmlns="http://schemas.microsoft.com/office/2006/metadata/customXsn">
-  <xsnLocation/>
-  <cached>True</cached>
-  <openByDefault>True</openByDefault>
-  <xsnScope/>
-</customXsn>
+<b:Sources xmlns:b="http://schemas.openxmlformats.org/officeDocument/2006/bibliography" xmlns="http://schemas.openxmlformats.org/officeDocument/2006/bibliography" SelectedStyle="\APA.XSL" StyleName="APA"/>
 </file>
 
 <file path=customXml/item4.xml><?xml version="1.0" encoding="utf-8"?>
+<?mso-contentType ?>
+<FormTemplates xmlns="http://schemas.microsoft.com/sharepoint/v3/contenttype/forms">
+  <Display>DocumentLibraryForm</Display>
+  <Edit>DocumentLibraryForm</Edit>
+  <New>DocumentLibraryForm</New>
+</FormTemplates>
+</file>
+
+<file path=customXml/item5.xml><?xml version="1.0" encoding="utf-8"?>
+<?mso-contentType ?>
+<spe:Receivers xmlns:spe="http://schemas.microsoft.com/sharepoint/events">
+  <Receiver>
+    <Name>Document ID Generator</Name>
+    <Synchronization>Synchronous</Synchronization>
+    <Type>10001</Type>
+    <SequenceNumber>1000</SequenceNumber>
+    <Assembly>Microsoft.Office.DocumentManagement, Version=14.0.0.0, Culture=neutral, PublicKeyToken=71e9bce111e9429c</Assembly>
+    <Class>Microsoft.Office.DocumentManagement.Internal.DocIdHandler</Class>
+    <Data/>
+    <Filter/>
+  </Receiver>
+  <Receiver>
+    <Name>Document ID Generator</Name>
+    <Synchronization>Synchronous</Synchronization>
+    <Type>10002</Type>
+    <SequenceNumber>1001</SequenceNumber>
+    <Assembly>Microsoft.Office.DocumentManagement, Version=14.0.0.0, Culture=neutral, PublicKeyToken=71e9bce111e9429c</Assembly>
+    <Class>Microsoft.Office.DocumentManagement.Internal.DocIdHandler</Class>
+    <Data/>
+    <Filter/>
+  </Receiver>
+  <Receiver>
+    <Name>Document ID Generator</Name>
+    <Synchronization>Synchronous</Synchronization>
+    <Type>10004</Type>
+    <SequenceNumber>1002</SequenceNumber>
+    <Assembly>Microsoft.Office.DocumentManagement, Version=14.0.0.0, Culture=neutral, PublicKeyToken=71e9bce111e9429c</Assembly>
+    <Class>Microsoft.Office.DocumentManagement.Internal.DocIdHandler</Class>
+    <Data/>
+    <Filter/>
+  </Receiver>
+  <Receiver>
+    <Name>Document ID Generator</Name>
+    <Synchronization>Synchronous</Synchronization>
+    <Type>10006</Type>
+    <SequenceNumber>1003</SequenceNumber>
+    <Assembly>Microsoft.Office.DocumentManagement, Version=14.0.0.0, Culture=neutral, PublicKeyToken=71e9bce111e9429c</Assembly>
+    <Class>Microsoft.Office.DocumentManagement.Internal.DocIdHandler</Class>
+    <Data/>
+    <Filter/>
+  </Receiver>
+  <Receiver>
+    <Name>Document ID Generator</Name>
+    <Synchronization>Synchronous</Synchronization>
+    <Type>10001</Type>
+    <SequenceNumber>1000</SequenceNumber>
+    <Assembly>Microsoft.Office.DocumentManagement, Version=14.0.0.0, Culture=neutral, PublicKeyToken=71e9bce111e9429c</Assembly>
+    <Class>Microsoft.Office.DocumentManagement.Internal.DocIdHandler</Class>
+    <Data/>
+    <Filter/>
+  </Receiver>
+  <Receiver>
+    <Name>Document ID Generator</Name>
+    <Synchronization>Synchronous</Synchronization>
+    <Type>10002</Type>
+    <SequenceNumber>1001</SequenceNumber>
+    <Assembly>Microsoft.Office.DocumentManagement, Version=14.0.0.0, Culture=neutral, PublicKeyToken=71e9bce111e9429c</Assembly>
+    <Class>Microsoft.Office.DocumentManagement.Internal.DocIdHandler</Class>
+    <Data/>
+    <Filter/>
+  </Receiver>
+  <Receiver>
+    <Name>Document ID Generator</Name>
+    <Synchronization>Synchronous</Synchronization>
+    <Type>10004</Type>
+    <SequenceNumber>1002</SequenceNumber>
+    <Assembly>Microsoft.Office.DocumentManagement, Version=14.0.0.0, Culture=neutral, PublicKeyToken=71e9bce111e9429c</Assembly>
+    <Class>Microsoft.Office.DocumentManagement.Internal.DocIdHandler</Class>
+    <Data/>
+    <Filter/>
+  </Receiver>
+  <Receiver>
+    <Name>Document ID Generator</Name>
+    <Synchronization>Synchronous</Synchronization>
+    <Type>10006</Type>
+    <SequenceNumber>1003</SequenceNumber>
+    <Assembly>Microsoft.Office.DocumentManagement, Version=14.0.0.0, Culture=neutral, PublicKeyToken=71e9bce111e9429c</Assembly>
+    <Class>Microsoft.Office.DocumentManagement.Internal.DocIdHandler</Class>
+    <Data/>
+    <Filter/>
+  </Receiver>
+</spe:Receivers>
+</file>
+
+<file path=customXml/item6.xml><?xml version="1.0" encoding="utf-8"?>
 <ct:contentTypeSchema xmlns:ct="http://schemas.microsoft.com/office/2006/metadata/contentType" xmlns:ma="http://schemas.microsoft.com/office/2006/metadata/properties/metaAttributes" ct:_="" ma:_="" ma:contentTypeName="Word" ma:contentTypeID="0x010100A7E734F647EE7C4F86DAB9A69098C782022400BF6E643B4A341345BD6363F8CE34B5D8" ma:contentTypeVersion="9" ma:contentTypeDescription="" ma:contentTypeScope="" ma:versionID="8c01b84df54c4dedb4075576339ac11a">
   <xsd:schema xmlns:xsd="http://www.w3.org/2001/XMLSchema" xmlns:xs="http://www.w3.org/2001/XMLSchema" xmlns:p="http://schemas.microsoft.com/office/2006/metadata/properties" xmlns:ns1="http://schemas.microsoft.com/sharepoint/v3" xmlns:ns2="http://schemas.microsoft.com/sharepoint/v3/fields" xmlns:ns3="5c1b9bb2-1639-4569-abf8-361ff49d18c0" xmlns:ns4="a186bcf1-0ea9-4f9d-97ce-5956c7a58864" xmlns:ns5="14314bf2-d8ea-460d-9f54-3c374d3d0bc0" targetNamespace="http://schemas.microsoft.com/office/2006/metadata/properties" ma:root="true" ma:fieldsID="836ab43a5a708514794883ee9e678ed3" ns1:_="" ns2:_="" ns3:_="" ns4:_="" ns5:_="">
     <xsd:import namespace="http://schemas.microsoft.com/sharepoint/v3"/>
@@ -12590,161 +12786,26 @@
 </ct:contentTypeSchema>
 </file>
 
-<file path=customXml/item5.xml><?xml version="1.0" encoding="utf-8"?>
+<file path=customXml/item7.xml><?xml version="1.0" encoding="utf-8"?>
 <?mso-contentType ?>
-<spe:Receivers xmlns:spe="http://schemas.microsoft.com/sharepoint/events">
-  <Receiver>
-    <Name>Document ID Generator</Name>
-    <Synchronization>Synchronous</Synchronization>
-    <Type>10001</Type>
-    <SequenceNumber>1000</SequenceNumber>
-    <Assembly>Microsoft.Office.DocumentManagement, Version=14.0.0.0, Culture=neutral, PublicKeyToken=71e9bce111e9429c</Assembly>
-    <Class>Microsoft.Office.DocumentManagement.Internal.DocIdHandler</Class>
-    <Data/>
-    <Filter/>
-  </Receiver>
-  <Receiver>
-    <Name>Document ID Generator</Name>
-    <Synchronization>Synchronous</Synchronization>
-    <Type>10002</Type>
-    <SequenceNumber>1001</SequenceNumber>
-    <Assembly>Microsoft.Office.DocumentManagement, Version=14.0.0.0, Culture=neutral, PublicKeyToken=71e9bce111e9429c</Assembly>
-    <Class>Microsoft.Office.DocumentManagement.Internal.DocIdHandler</Class>
-    <Data/>
-    <Filter/>
-  </Receiver>
-  <Receiver>
-    <Name>Document ID Generator</Name>
-    <Synchronization>Synchronous</Synchronization>
-    <Type>10004</Type>
-    <SequenceNumber>1002</SequenceNumber>
-    <Assembly>Microsoft.Office.DocumentManagement, Version=14.0.0.0, Culture=neutral, PublicKeyToken=71e9bce111e9429c</Assembly>
-    <Class>Microsoft.Office.DocumentManagement.Internal.DocIdHandler</Class>
-    <Data/>
-    <Filter/>
-  </Receiver>
-  <Receiver>
-    <Name>Document ID Generator</Name>
-    <Synchronization>Synchronous</Synchronization>
-    <Type>10006</Type>
-    <SequenceNumber>1003</SequenceNumber>
-    <Assembly>Microsoft.Office.DocumentManagement, Version=14.0.0.0, Culture=neutral, PublicKeyToken=71e9bce111e9429c</Assembly>
-    <Class>Microsoft.Office.DocumentManagement.Internal.DocIdHandler</Class>
-    <Data/>
-    <Filter/>
-  </Receiver>
-  <Receiver>
-    <Name>Document ID Generator</Name>
-    <Synchronization>Synchronous</Synchronization>
-    <Type>10001</Type>
-    <SequenceNumber>1000</SequenceNumber>
-    <Assembly>Microsoft.Office.DocumentManagement, Version=14.0.0.0, Culture=neutral, PublicKeyToken=71e9bce111e9429c</Assembly>
-    <Class>Microsoft.Office.DocumentManagement.Internal.DocIdHandler</Class>
-    <Data/>
-    <Filter/>
-  </Receiver>
-  <Receiver>
-    <Name>Document ID Generator</Name>
-    <Synchronization>Synchronous</Synchronization>
-    <Type>10002</Type>
-    <SequenceNumber>1001</SequenceNumber>
-    <Assembly>Microsoft.Office.DocumentManagement, Version=14.0.0.0, Culture=neutral, PublicKeyToken=71e9bce111e9429c</Assembly>
-    <Class>Microsoft.Office.DocumentManagement.Internal.DocIdHandler</Class>
-    <Data/>
-    <Filter/>
-  </Receiver>
-  <Receiver>
-    <Name>Document ID Generator</Name>
-    <Synchronization>Synchronous</Synchronization>
-    <Type>10004</Type>
-    <SequenceNumber>1002</SequenceNumber>
-    <Assembly>Microsoft.Office.DocumentManagement, Version=14.0.0.0, Culture=neutral, PublicKeyToken=71e9bce111e9429c</Assembly>
-    <Class>Microsoft.Office.DocumentManagement.Internal.DocIdHandler</Class>
-    <Data/>
-    <Filter/>
-  </Receiver>
-  <Receiver>
-    <Name>Document ID Generator</Name>
-    <Synchronization>Synchronous</Synchronization>
-    <Type>10006</Type>
-    <SequenceNumber>1003</SequenceNumber>
-    <Assembly>Microsoft.Office.DocumentManagement, Version=14.0.0.0, Culture=neutral, PublicKeyToken=71e9bce111e9429c</Assembly>
-    <Class>Microsoft.Office.DocumentManagement.Internal.DocIdHandler</Class>
-    <Data/>
-    <Filter/>
-  </Receiver>
-</spe:Receivers>
-</file>
-
-<file path=customXml/item6.xml><?xml version="1.0" encoding="utf-8"?>
-<?mso-contentType ?>
-<FormTemplates xmlns="http://schemas.microsoft.com/sharepoint/v3/contenttype/forms">
-  <Display>DocumentLibraryForm</Display>
-  <Edit>DocumentLibraryForm</Edit>
-  <New>DocumentLibraryForm</New>
-</FormTemplates>
-</file>
-
-<file path=customXml/item7.xml><?xml version="1.0" encoding="utf-8"?>
-<p:properties xmlns:p="http://schemas.microsoft.com/office/2006/metadata/properties" xmlns:xsi="http://www.w3.org/2001/XMLSchema-instance" xmlns:pc="http://schemas.microsoft.com/office/infopath/2007/PartnerControls">
-  <documentManagement>
-    <TaxKeywordTaxHTField xmlns="5c1b9bb2-1639-4569-abf8-361ff49d18c0">
-      <Terms xmlns="http://schemas.microsoft.com/office/infopath/2007/PartnerControls">
-        <TermInfo xmlns="http://schemas.microsoft.com/office/infopath/2007/PartnerControls">
-          <TermName>Programming for Big Data CA</TermName>
-          <TermId>11111111-1111-1111-1111-111111111111</TermId>
-        </TermInfo>
-      </Terms>
-    </TaxKeywordTaxHTField>
-    <TaxCatchAll xmlns="5c1b9bb2-1639-4569-abf8-361ff49d18c0">
-      <Value>168</Value>
-      <Value>6</Value>
-      <Value>4</Value>
-      <Value>3</Value>
-      <Value>167</Value>
-      <Value>1</Value>
-    </TaxCatchAll>
-    <k375496e9e1d4cf7b8304db24b3b1dc5 xmlns="5c1b9bb2-1639-4569-abf8-361ff49d18c0">
-      <Terms xmlns="http://schemas.microsoft.com/office/infopath/2007/PartnerControls"/>
-    </k375496e9e1d4cf7b8304db24b3b1dc5>
-    <Doc.No. xmlns="5c1b9bb2-1639-4569-abf8-361ff49d18c0" xsi:nil="true"/>
-    <k0b2f826cebc49b399f646925834cd57 xmlns="5c1b9bb2-1639-4569-abf8-361ff49d18c0">
-      <Terms xmlns="http://schemas.microsoft.com/office/infopath/2007/PartnerControls">
-        <TermInfo xmlns="http://schemas.microsoft.com/office/infopath/2007/PartnerControls">
-          <TermName xmlns="http://schemas.microsoft.com/office/infopath/2007/PartnerControls">No</TermName>
-          <TermId xmlns="http://schemas.microsoft.com/office/infopath/2007/PartnerControls">db5cd7d0-819b-410f-962f-6615d83ad4b0</TermId>
-        </TermInfo>
-      </Terms>
-    </k0b2f826cebc49b399f646925834cd57>
-    <m6282953a1324c7dbf10c941a684715f xmlns="5c1b9bb2-1639-4569-abf8-361ff49d18c0">
-      <Terms xmlns="http://schemas.microsoft.com/office/infopath/2007/PartnerControls"/>
-    </m6282953a1324c7dbf10c941a684715f>
-    <RoutingRuleDescription xmlns="http://schemas.microsoft.com/sharepoint/v3" xsi:nil="true"/>
-    <Location xmlns="http://schemas.microsoft.com/sharepoint/v3/fields" xsi:nil="true"/>
-    <cccaafc1256d40b09cc783bfe22f5c32 xmlns="5c1b9bb2-1639-4569-abf8-361ff49d18c0">
-      <Terms xmlns="http://schemas.microsoft.com/office/infopath/2007/PartnerControls">
-        <TermInfo xmlns="http://schemas.microsoft.com/office/infopath/2007/PartnerControls">
-          <TermName xmlns="http://schemas.microsoft.com/office/infopath/2007/PartnerControls">None</TermName>
-          <TermId xmlns="http://schemas.microsoft.com/office/infopath/2007/PartnerControls">b44969fd-4446-4d2a-b999-3ffbb251ce01</TermId>
-        </TermInfo>
-      </Terms>
-    </cccaafc1256d40b09cc783bfe22f5c32>
-    <Issue xmlns="5c1b9bb2-1639-4569-abf8-361ff49d18c0" xsi:nil="true"/>
-    <_dlc_DocId xmlns="a186bcf1-0ea9-4f9d-97ce-5956c7a58864">2A4JNW5QJPRT-689367291-1191</_dlc_DocId>
-    <_dlc_DocIdUrl xmlns="a186bcf1-0ea9-4f9d-97ce-5956c7a58864">
-      <Url>https://connect/teamshare/IMandT/TeamPrivate/AIInfra/_layouts/DocIdRedir.aspx?ID=2A4JNW5QJPRT-689367291-1191</Url>
-      <Description>2A4JNW5QJPRT-689367291-1191</Description>
-    </_dlc_DocIdUrl>
-    <Document_x0020_Type xmlns="14314bf2-d8ea-460d-9f54-3c374d3d0bc0">Report</Document_x0020_Type>
-    <Project_x0020_Name xmlns="14314bf2-d8ea-460d-9f54-3c374d3d0bc0" xsi:nil="true"/>
-  </documentManagement>
-</p:properties>
+<customXsn xmlns="http://schemas.microsoft.com/office/2006/metadata/customXsn">
+  <xsnLocation/>
+  <cached>True</cached>
+  <openByDefault>True</openByDefault>
+  <xsnScope/>
+</customXsn>
 </file>
 
 <file path=customXml/itemProps1.xml><?xml version="1.0" encoding="utf-8"?>
-<ds:datastoreItem xmlns:ds="http://schemas.openxmlformats.org/officeDocument/2006/customXml" ds:itemID="{471B137B-F436-4BBA-97A5-0A569582F10D}">
+<ds:datastoreItem xmlns:ds="http://schemas.openxmlformats.org/officeDocument/2006/customXml" ds:itemID="{D8A62D0C-17AF-45D8-97D2-A7773FB42A74}">
   <ds:schemaRefs>
-    <ds:schemaRef ds:uri="http://schemas.openxmlformats.org/officeDocument/2006/bibliography"/>
+    <ds:schemaRef ds:uri="http://schemas.microsoft.com/office/2006/metadata/properties"/>
+    <ds:schemaRef ds:uri="http://schemas.microsoft.com/office/infopath/2007/PartnerControls"/>
+    <ds:schemaRef ds:uri="5c1b9bb2-1639-4569-abf8-361ff49d18c0"/>
+    <ds:schemaRef ds:uri="http://schemas.microsoft.com/sharepoint/v3"/>
+    <ds:schemaRef ds:uri="http://schemas.microsoft.com/sharepoint/v3/fields"/>
+    <ds:schemaRef ds:uri="a186bcf1-0ea9-4f9d-97ce-5956c7a58864"/>
+    <ds:schemaRef ds:uri="14314bf2-d8ea-460d-9f54-3c374d3d0bc0"/>
   </ds:schemaRefs>
 </ds:datastoreItem>
 </file>
@@ -12758,14 +12819,30 @@
 </file>
 
 <file path=customXml/itemProps3.xml><?xml version="1.0" encoding="utf-8"?>
-<ds:datastoreItem xmlns:ds="http://schemas.openxmlformats.org/officeDocument/2006/customXml" ds:itemID="{46E24F54-4F01-4CC5-BE7A-F5B43C4DFA15}">
+<ds:datastoreItem xmlns:ds="http://schemas.openxmlformats.org/officeDocument/2006/customXml" ds:itemID="{471B137B-F436-4BBA-97A5-0A569582F10D}">
   <ds:schemaRefs>
-    <ds:schemaRef ds:uri="http://schemas.microsoft.com/office/2006/metadata/customXsn"/>
+    <ds:schemaRef ds:uri="http://schemas.openxmlformats.org/officeDocument/2006/bibliography"/>
   </ds:schemaRefs>
 </ds:datastoreItem>
 </file>
 
 <file path=customXml/itemProps4.xml><?xml version="1.0" encoding="utf-8"?>
+<ds:datastoreItem xmlns:ds="http://schemas.openxmlformats.org/officeDocument/2006/customXml" ds:itemID="{DCA83557-F125-4F89-AC3A-D3DD4CB2C773}">
+  <ds:schemaRefs>
+    <ds:schemaRef ds:uri="http://schemas.microsoft.com/sharepoint/v3/contenttype/forms"/>
+  </ds:schemaRefs>
+</ds:datastoreItem>
+</file>
+
+<file path=customXml/itemProps5.xml><?xml version="1.0" encoding="utf-8"?>
+<ds:datastoreItem xmlns:ds="http://schemas.openxmlformats.org/officeDocument/2006/customXml" ds:itemID="{14D6955C-01AB-4AFA-BA2A-00574732DBE7}">
+  <ds:schemaRefs>
+    <ds:schemaRef ds:uri="http://schemas.microsoft.com/sharepoint/events"/>
+  </ds:schemaRefs>
+</ds:datastoreItem>
+</file>
+
+<file path=customXml/itemProps6.xml><?xml version="1.0" encoding="utf-8"?>
 <ds:datastoreItem xmlns:ds="http://schemas.openxmlformats.org/officeDocument/2006/customXml" ds:itemID="{8E87A96F-618F-45DE-900C-C26A50036DF2}">
   <ds:schemaRefs>
     <ds:schemaRef ds:uri="http://schemas.microsoft.com/office/2006/metadata/contentType"/>
@@ -12787,32 +12864,10 @@
 </ds:datastoreItem>
 </file>
 
-<file path=customXml/itemProps5.xml><?xml version="1.0" encoding="utf-8"?>
-<ds:datastoreItem xmlns:ds="http://schemas.openxmlformats.org/officeDocument/2006/customXml" ds:itemID="{14D6955C-01AB-4AFA-BA2A-00574732DBE7}">
+<file path=customXml/itemProps7.xml><?xml version="1.0" encoding="utf-8"?>
+<ds:datastoreItem xmlns:ds="http://schemas.openxmlformats.org/officeDocument/2006/customXml" ds:itemID="{46E24F54-4F01-4CC5-BE7A-F5B43C4DFA15}">
   <ds:schemaRefs>
-    <ds:schemaRef ds:uri="http://schemas.microsoft.com/sharepoint/events"/>
-  </ds:schemaRefs>
-</ds:datastoreItem>
-</file>
-
-<file path=customXml/itemProps6.xml><?xml version="1.0" encoding="utf-8"?>
-<ds:datastoreItem xmlns:ds="http://schemas.openxmlformats.org/officeDocument/2006/customXml" ds:itemID="{DCA83557-F125-4F89-AC3A-D3DD4CB2C773}">
-  <ds:schemaRefs>
-    <ds:schemaRef ds:uri="http://schemas.microsoft.com/sharepoint/v3/contenttype/forms"/>
-  </ds:schemaRefs>
-</ds:datastoreItem>
-</file>
-
-<file path=customXml/itemProps7.xml><?xml version="1.0" encoding="utf-8"?>
-<ds:datastoreItem xmlns:ds="http://schemas.openxmlformats.org/officeDocument/2006/customXml" ds:itemID="{D8A62D0C-17AF-45D8-97D2-A7773FB42A74}">
-  <ds:schemaRefs>
-    <ds:schemaRef ds:uri="http://schemas.microsoft.com/office/2006/metadata/properties"/>
-    <ds:schemaRef ds:uri="http://schemas.microsoft.com/office/infopath/2007/PartnerControls"/>
-    <ds:schemaRef ds:uri="5c1b9bb2-1639-4569-abf8-361ff49d18c0"/>
-    <ds:schemaRef ds:uri="http://schemas.microsoft.com/sharepoint/v3"/>
-    <ds:schemaRef ds:uri="http://schemas.microsoft.com/sharepoint/v3/fields"/>
-    <ds:schemaRef ds:uri="a186bcf1-0ea9-4f9d-97ce-5956c7a58864"/>
-    <ds:schemaRef ds:uri="14314bf2-d8ea-460d-9f54-3c374d3d0bc0"/>
+    <ds:schemaRef ds:uri="http://schemas.microsoft.com/office/2006/metadata/customXsn"/>
   </ds:schemaRefs>
 </ds:datastoreItem>
 </file>
</xml_diff>